<commit_message>
se acutaliza el manual_git.docx hasta paso 5.1
</commit_message>
<xml_diff>
--- a/Manual_git.docx
+++ b/Manual_git.docx
@@ -85,8 +85,322 @@
         <w:rPr>
           <w:lang w:val="es-MX"/>
         </w:rPr>
-        <w:t xml:space="preserve">[2] - </w:t>
-      </w:r>
+        <w:t xml:space="preserve">[2] </w:t>
+      </w:r>
+      <w:r>
+        <w:rPr>
+          <w:lang w:val="es-MX"/>
+        </w:rPr>
+        <w:t>–</w:t>
+      </w:r>
+      <w:r>
+        <w:rPr>
+          <w:lang w:val="es-MX"/>
+        </w:rPr>
+        <w:t xml:space="preserve"> </w:t>
+      </w:r>
+      <w:r>
+        <w:rPr>
+          <w:lang w:val="es-MX"/>
+        </w:rPr>
+        <w:t>Para ver el estado de tu archivo local</w:t>
+      </w:r>
+    </w:p>
+    <w:p>
+      <w:pPr>
+        <w:rPr>
+          <w:lang w:val="es-MX"/>
+        </w:rPr>
+      </w:pPr>
+      <w:r>
+        <w:rPr>
+          <w:lang w:val="es-MX"/>
+        </w:rPr>
+        <w:t xml:space="preserve">-&gt; </w:t>
+      </w:r>
+      <w:proofErr w:type="spellStart"/>
+      <w:r>
+        <w:rPr>
+          <w:lang w:val="es-MX"/>
+        </w:rPr>
+        <w:t>git</w:t>
+      </w:r>
+      <w:proofErr w:type="spellEnd"/>
+      <w:r>
+        <w:rPr>
+          <w:lang w:val="es-MX"/>
+        </w:rPr>
+        <w:t xml:space="preserve"> status (se muestras </w:t>
+      </w:r>
+      <w:proofErr w:type="gramStart"/>
+      <w:r>
+        <w:rPr>
+          <w:lang w:val="es-MX"/>
+        </w:rPr>
+        <w:t>los archivo</w:t>
+      </w:r>
+      <w:proofErr w:type="gramEnd"/>
+      <w:r>
+        <w:rPr>
+          <w:lang w:val="es-MX"/>
+        </w:rPr>
+        <w:t xml:space="preserve"> en rojo que no fue guardado)</w:t>
+      </w:r>
+    </w:p>
+    <w:p>
+      <w:pPr>
+        <w:rPr>
+          <w:lang w:val="es-MX"/>
+        </w:rPr>
+      </w:pPr>
+      <w:r>
+        <w:rPr>
+          <w:lang w:val="es-MX"/>
+        </w:rPr>
+        <w:t xml:space="preserve">[3]- Para agregar el archivo en </w:t>
+      </w:r>
+      <w:proofErr w:type="gramStart"/>
+      <w:r>
+        <w:rPr>
+          <w:lang w:val="es-MX"/>
+        </w:rPr>
+        <w:t>la área</w:t>
+      </w:r>
+      <w:proofErr w:type="gramEnd"/>
+      <w:r>
+        <w:rPr>
+          <w:lang w:val="es-MX"/>
+        </w:rPr>
+        <w:t xml:space="preserve"> de preparado </w:t>
+      </w:r>
+    </w:p>
+    <w:p>
+      <w:pPr>
+        <w:rPr>
+          <w:lang w:val="es-MX"/>
+        </w:rPr>
+      </w:pPr>
+      <w:r>
+        <w:rPr>
+          <w:lang w:val="es-MX"/>
+        </w:rPr>
+        <w:t xml:space="preserve">-&gt; </w:t>
+      </w:r>
+      <w:proofErr w:type="spellStart"/>
+      <w:r>
+        <w:rPr>
+          <w:lang w:val="es-MX"/>
+        </w:rPr>
+        <w:t>git</w:t>
+      </w:r>
+      <w:proofErr w:type="spellEnd"/>
+      <w:r>
+        <w:rPr>
+          <w:lang w:val="es-MX"/>
+        </w:rPr>
+        <w:t xml:space="preserve"> </w:t>
+      </w:r>
+      <w:proofErr w:type="spellStart"/>
+      <w:r>
+        <w:rPr>
+          <w:lang w:val="es-MX"/>
+        </w:rPr>
+        <w:t>add</w:t>
+      </w:r>
+      <w:proofErr w:type="spellEnd"/>
+      <w:r>
+        <w:rPr>
+          <w:lang w:val="es-MX"/>
+        </w:rPr>
+        <w:t xml:space="preserve"> </w:t>
+      </w:r>
+      <w:proofErr w:type="spellStart"/>
+      <w:r>
+        <w:rPr>
+          <w:lang w:val="es-MX"/>
+        </w:rPr>
+        <w:t>NombreArchivo.extencion</w:t>
+      </w:r>
+      <w:proofErr w:type="spellEnd"/>
+      <w:r>
+        <w:rPr>
+          <w:lang w:val="es-MX"/>
+        </w:rPr>
+        <w:t xml:space="preserve">                  </w:t>
+      </w:r>
+      <w:r>
+        <w:rPr>
+          <w:lang w:val="es-MX"/>
+        </w:rPr>
+        <w:t xml:space="preserve">-&gt; </w:t>
+      </w:r>
+      <w:proofErr w:type="spellStart"/>
+      <w:r>
+        <w:rPr>
+          <w:lang w:val="es-MX"/>
+        </w:rPr>
+        <w:t>git</w:t>
+      </w:r>
+      <w:proofErr w:type="spellEnd"/>
+      <w:r>
+        <w:rPr>
+          <w:lang w:val="es-MX"/>
+        </w:rPr>
+        <w:t xml:space="preserve"> </w:t>
+      </w:r>
+      <w:proofErr w:type="spellStart"/>
+      <w:proofErr w:type="gramStart"/>
+      <w:r>
+        <w:rPr>
+          <w:lang w:val="es-MX"/>
+        </w:rPr>
+        <w:t>add</w:t>
+      </w:r>
+      <w:proofErr w:type="spellEnd"/>
+      <w:r>
+        <w:rPr>
+          <w:lang w:val="es-MX"/>
+        </w:rPr>
+        <w:t xml:space="preserve"> .</w:t>
+      </w:r>
+      <w:proofErr w:type="gramEnd"/>
+    </w:p>
+    <w:p>
+      <w:pPr>
+        <w:rPr>
+          <w:lang w:val="es-MX"/>
+        </w:rPr>
+      </w:pPr>
+      <w:r>
+        <w:rPr>
+          <w:lang w:val="es-MX"/>
+        </w:rPr>
+        <w:t xml:space="preserve">[4]- Preparar el archivo para subir al repositorio (se guarda como 1 </w:t>
+      </w:r>
+      <w:proofErr w:type="spellStart"/>
+      <w:r>
+        <w:rPr>
+          <w:lang w:val="es-MX"/>
+        </w:rPr>
+        <w:t>version</w:t>
+      </w:r>
+      <w:proofErr w:type="spellEnd"/>
+      <w:r>
+        <w:rPr>
+          <w:lang w:val="es-MX"/>
+        </w:rPr>
+        <w:t xml:space="preserve"> local)</w:t>
+      </w:r>
+    </w:p>
+    <w:p>
+      <w:pPr>
+        <w:rPr>
+          <w:lang w:val="es-MX"/>
+        </w:rPr>
+      </w:pPr>
+      <w:r>
+        <w:rPr>
+          <w:lang w:val="es-MX"/>
+        </w:rPr>
+        <w:t xml:space="preserve">-&gt; </w:t>
+      </w:r>
+      <w:proofErr w:type="spellStart"/>
+      <w:r>
+        <w:rPr>
+          <w:lang w:val="es-MX"/>
+        </w:rPr>
+        <w:t>git</w:t>
+      </w:r>
+      <w:proofErr w:type="spellEnd"/>
+      <w:r>
+        <w:rPr>
+          <w:lang w:val="es-MX"/>
+        </w:rPr>
+        <w:t xml:space="preserve"> </w:t>
+      </w:r>
+      <w:proofErr w:type="spellStart"/>
+      <w:r>
+        <w:rPr>
+          <w:lang w:val="es-MX"/>
+        </w:rPr>
+        <w:t>commit</w:t>
+      </w:r>
+      <w:proofErr w:type="spellEnd"/>
+      <w:r>
+        <w:rPr>
+          <w:lang w:val="es-MX"/>
+        </w:rPr>
+        <w:t xml:space="preserve"> -m “Comentario sobre el cambio que se </w:t>
+      </w:r>
+      <w:proofErr w:type="spellStart"/>
+      <w:r>
+        <w:rPr>
+          <w:lang w:val="es-MX"/>
+        </w:rPr>
+        <w:t>esta</w:t>
+      </w:r>
+      <w:proofErr w:type="spellEnd"/>
+      <w:r>
+        <w:rPr>
+          <w:lang w:val="es-MX"/>
+        </w:rPr>
+        <w:t xml:space="preserve"> haciendo”</w:t>
+      </w:r>
+    </w:p>
+    <w:p>
+      <w:pPr>
+        <w:rPr>
+          <w:lang w:val="es-MX"/>
+        </w:rPr>
+      </w:pPr>
+      <w:r>
+        <w:rPr>
+          <w:lang w:val="es-MX"/>
+        </w:rPr>
+        <w:t>[5]- Para subir al repositorio</w:t>
+      </w:r>
+    </w:p>
+    <w:p>
+      <w:pPr>
+        <w:rPr>
+          <w:lang w:val="es-MX"/>
+        </w:rPr>
+      </w:pPr>
+      <w:r>
+        <w:rPr>
+          <w:lang w:val="es-MX"/>
+        </w:rPr>
+        <w:t xml:space="preserve">-&gt; </w:t>
+      </w:r>
+      <w:proofErr w:type="spellStart"/>
+      <w:r>
+        <w:rPr>
+          <w:lang w:val="es-MX"/>
+        </w:rPr>
+        <w:t>git</w:t>
+      </w:r>
+      <w:proofErr w:type="spellEnd"/>
+      <w:r>
+        <w:rPr>
+          <w:lang w:val="es-MX"/>
+        </w:rPr>
+        <w:t xml:space="preserve"> </w:t>
+      </w:r>
+      <w:proofErr w:type="spellStart"/>
+      <w:r>
+        <w:rPr>
+          <w:lang w:val="es-MX"/>
+        </w:rPr>
+        <w:t>push</w:t>
+      </w:r>
+      <w:proofErr w:type="spellEnd"/>
+    </w:p>
+    <w:p>
+      <w:pPr>
+        <w:rPr>
+          <w:lang w:val="es-MX"/>
+        </w:rPr>
+      </w:pPr>
     </w:p>
     <w:sectPr>
       <w:pgSz w:w="11906" w:h="16838"/>

</xml_diff>